<commit_message>
Added PCB Assembly Pictures
</commit_message>
<xml_diff>
--- a/Edison Replacement LED Board Assembly Instructions.docx
+++ b/Edison Replacement LED Board Assembly Instructions.docx
@@ -107,6 +107,18 @@
     <w:p>
       <w:pPr>
         <w:pStyle w:val="ListParagraph"/>
+        <w:numPr>
+          <w:ilvl w:val="0"/>
+          <w:numId w:val="4"/>
+        </w:numPr>
+      </w:pPr>
+      <w:r>
+        <w:t>Heat Gun (helpful but not required)</w:t>
+      </w:r>
+    </w:p>
+    <w:p>
+      <w:pPr>
+        <w:pStyle w:val="ListParagraph"/>
         <w:ind w:left="1080"/>
       </w:pPr>
     </w:p>
@@ -142,13 +154,319 @@
     <w:p>
       <w:pPr>
         <w:pStyle w:val="ListParagraph"/>
+      </w:pPr>
+      <w:r>
+        <w:rPr>
+          <w:noProof/>
+        </w:rPr>
+        <mc:AlternateContent>
+          <mc:Choice Requires="wps">
+            <w:drawing>
+              <wp:anchor distT="45720" distB="45720" distL="114300" distR="114300" simplePos="0" relativeHeight="251661312" behindDoc="0" locked="0" layoutInCell="1" allowOverlap="1" wp14:anchorId="4CF88B94" wp14:editId="760F7A17">
+                <wp:simplePos x="0" y="0"/>
+                <wp:positionH relativeFrom="margin">
+                  <wp:align>center</wp:align>
+                </wp:positionH>
+                <wp:positionV relativeFrom="paragraph">
+                  <wp:posOffset>1172210</wp:posOffset>
+                </wp:positionV>
+                <wp:extent cx="961902" cy="266700"/>
+                <wp:effectExtent l="0" t="0" r="0" b="0"/>
+                <wp:wrapNone/>
+                <wp:docPr id="3" name="Text Box 2"/>
+                <wp:cNvGraphicFramePr>
+                  <a:graphicFrameLocks xmlns:a="http://schemas.openxmlformats.org/drawingml/2006/main"/>
+                </wp:cNvGraphicFramePr>
+                <a:graphic xmlns:a="http://schemas.openxmlformats.org/drawingml/2006/main">
+                  <a:graphicData uri="http://schemas.microsoft.com/office/word/2010/wordprocessingShape">
+                    <wps:wsp>
+                      <wps:cNvSpPr txBox="1">
+                        <a:spLocks noChangeArrowheads="1"/>
+                      </wps:cNvSpPr>
+                      <wps:spPr bwMode="auto">
+                        <a:xfrm>
+                          <a:off x="0" y="0"/>
+                          <a:ext cx="961902" cy="266700"/>
+                        </a:xfrm>
+                        <a:prstGeom prst="rect">
+                          <a:avLst/>
+                        </a:prstGeom>
+                        <a:noFill/>
+                        <a:ln w="9525">
+                          <a:noFill/>
+                          <a:miter lim="800000"/>
+                          <a:headEnd/>
+                          <a:tailEnd/>
+                        </a:ln>
+                      </wps:spPr>
+                      <wps:txbx>
+                        <w:txbxContent>
+                          <w:p>
+                            <w:r>
+                              <w:t>Board Front</w:t>
+                            </w:r>
+                          </w:p>
+                        </w:txbxContent>
+                      </wps:txbx>
+                      <wps:bodyPr rot="0" vert="horz" wrap="square" lIns="91440" tIns="45720" rIns="91440" bIns="45720" anchor="t" anchorCtr="0">
+                        <a:noAutofit/>
+                      </wps:bodyPr>
+                    </wps:wsp>
+                  </a:graphicData>
+                </a:graphic>
+                <wp14:sizeRelH relativeFrom="margin">
+                  <wp14:pctWidth>0</wp14:pctWidth>
+                </wp14:sizeRelH>
+                <wp14:sizeRelV relativeFrom="margin">
+                  <wp14:pctHeight>0</wp14:pctHeight>
+                </wp14:sizeRelV>
+              </wp:anchor>
+            </w:drawing>
+          </mc:Choice>
+          <mc:Fallback>
+            <w:pict>
+              <v:shapetype w14:anchorId="4CF88B94" id="_x0000_t202" coordsize="21600,21600" o:spt="202" path="m,l,21600r21600,l21600,xe">
+                <v:stroke joinstyle="miter"/>
+                <v:path gradientshapeok="t" o:connecttype="rect"/>
+              </v:shapetype>
+              <v:shape id="Text Box 2" o:spid="_x0000_s1026" type="#_x0000_t202" style="position:absolute;left:0;text-align:left;margin-left:0;margin-top:92.3pt;width:75.75pt;height:21pt;z-index:251661312;visibility:visible;mso-wrap-style:square;mso-width-percent:0;mso-height-percent:0;mso-wrap-distance-left:9pt;mso-wrap-distance-top:3.6pt;mso-wrap-distance-right:9pt;mso-wrap-distance-bottom:3.6pt;mso-position-horizontal:center;mso-position-horizontal-relative:margin;mso-position-vertical:absolute;mso-position-vertical-relative:text;mso-width-percent:0;mso-height-percent:0;mso-width-relative:margin;mso-height-relative:margin;v-text-anchor:top" o:gfxdata="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" filled="f" stroked="f">
+                <v:textbox>
+                  <w:txbxContent>
+                    <w:p>
+                      <w:r>
+                        <w:t>Board Front</w:t>
+                      </w:r>
+                    </w:p>
+                  </w:txbxContent>
+                </v:textbox>
+                <w10:wrap anchorx="margin"/>
+              </v:shape>
+            </w:pict>
+          </mc:Fallback>
+        </mc:AlternateContent>
+      </w:r>
+      <w:r>
+        <w:rPr>
+          <w:noProof/>
+        </w:rPr>
+        <mc:AlternateContent>
+          <mc:Choice Requires="wps">
+            <w:drawing>
+              <wp:anchor distT="45720" distB="45720" distL="114300" distR="114300" simplePos="0" relativeHeight="251659264" behindDoc="0" locked="0" layoutInCell="1" allowOverlap="1" wp14:anchorId="643B585C" wp14:editId="53B9AA78">
+                <wp:simplePos x="0" y="0"/>
+                <wp:positionH relativeFrom="column">
+                  <wp:posOffset>647065</wp:posOffset>
+                </wp:positionH>
+                <wp:positionV relativeFrom="paragraph">
+                  <wp:posOffset>1165860</wp:posOffset>
+                </wp:positionV>
+                <wp:extent cx="860425" cy="266700"/>
+                <wp:effectExtent l="0" t="0" r="0" b="0"/>
+                <wp:wrapNone/>
+                <wp:docPr id="217" name="Text Box 2"/>
+                <wp:cNvGraphicFramePr>
+                  <a:graphicFrameLocks xmlns:a="http://schemas.openxmlformats.org/drawingml/2006/main"/>
+                </wp:cNvGraphicFramePr>
+                <a:graphic xmlns:a="http://schemas.openxmlformats.org/drawingml/2006/main">
+                  <a:graphicData uri="http://schemas.microsoft.com/office/word/2010/wordprocessingShape">
+                    <wps:wsp>
+                      <wps:cNvSpPr txBox="1">
+                        <a:spLocks noChangeArrowheads="1"/>
+                      </wps:cNvSpPr>
+                      <wps:spPr bwMode="auto">
+                        <a:xfrm>
+                          <a:off x="0" y="0"/>
+                          <a:ext cx="860425" cy="266700"/>
+                        </a:xfrm>
+                        <a:prstGeom prst="rect">
+                          <a:avLst/>
+                        </a:prstGeom>
+                        <a:noFill/>
+                        <a:ln w="9525">
+                          <a:noFill/>
+                          <a:miter lim="800000"/>
+                          <a:headEnd/>
+                          <a:tailEnd/>
+                        </a:ln>
+                      </wps:spPr>
+                      <wps:txbx>
+                        <w:txbxContent>
+                          <w:p>
+                            <w:r>
+                              <w:t>Board Back</w:t>
+                            </w:r>
+                          </w:p>
+                        </w:txbxContent>
+                      </wps:txbx>
+                      <wps:bodyPr rot="0" vert="horz" wrap="square" lIns="91440" tIns="45720" rIns="91440" bIns="45720" anchor="t" anchorCtr="0">
+                        <a:noAutofit/>
+                      </wps:bodyPr>
+                    </wps:wsp>
+                  </a:graphicData>
+                </a:graphic>
+                <wp14:sizeRelH relativeFrom="margin">
+                  <wp14:pctWidth>0</wp14:pctWidth>
+                </wp14:sizeRelH>
+                <wp14:sizeRelV relativeFrom="margin">
+                  <wp14:pctHeight>0</wp14:pctHeight>
+                </wp14:sizeRelV>
+              </wp:anchor>
+            </w:drawing>
+          </mc:Choice>
+          <mc:Fallback>
+            <w:pict>
+              <v:shape w14:anchorId="643B585C" id="_x0000_s1027" type="#_x0000_t202" style="position:absolute;left:0;text-align:left;margin-left:50.95pt;margin-top:91.8pt;width:67.75pt;height:21pt;z-index:251659264;visibility:visible;mso-wrap-style:square;mso-width-percent:0;mso-height-percent:0;mso-wrap-distance-left:9pt;mso-wrap-distance-top:3.6pt;mso-wrap-distance-right:9pt;mso-wrap-distance-bottom:3.6pt;mso-position-horizontal:absolute;mso-position-horizontal-relative:text;mso-position-vertical:absolute;mso-position-vertical-relative:text;mso-width-percent:0;mso-height-percent:0;mso-width-relative:margin;mso-height-relative:margin;v-text-anchor:top" o:gfxdata="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" filled="f" stroked="f">
+                <v:textbox>
+                  <w:txbxContent>
+                    <w:p>
+                      <w:r>
+                        <w:t>Board Back</w:t>
+                      </w:r>
+                    </w:p>
+                  </w:txbxContent>
+                </v:textbox>
+              </v:shape>
+            </w:pict>
+          </mc:Fallback>
+        </mc:AlternateContent>
+      </w:r>
+      <w:r>
+        <w:rPr>
+          <w:noProof/>
+        </w:rPr>
+        <w:drawing>
+          <wp:inline distT="0" distB="0" distL="0" distR="0" wp14:anchorId="2E09A25F" wp14:editId="42A6D7B3">
+            <wp:extent cx="1198814" cy="1235034"/>
+            <wp:effectExtent l="0" t="0" r="1905" b="3810"/>
+            <wp:docPr id="1" name="Picture 1" descr="C:\Users\Ron\Desktop\LED Replacement Board\Picture\IMG_0981.JPG"/>
+            <wp:cNvGraphicFramePr>
+              <a:graphicFrameLocks xmlns:a="http://schemas.openxmlformats.org/drawingml/2006/main" noChangeAspect="1"/>
+            </wp:cNvGraphicFramePr>
+            <a:graphic xmlns:a="http://schemas.openxmlformats.org/drawingml/2006/main">
+              <a:graphicData uri="http://schemas.openxmlformats.org/drawingml/2006/picture">
+                <pic:pic xmlns:pic="http://schemas.openxmlformats.org/drawingml/2006/picture">
+                  <pic:nvPicPr>
+                    <pic:cNvPr id="0" name="Picture 1" descr="C:\Users\Ron\Desktop\LED Replacement Board\Picture\IMG_0981.JPG"/>
+                    <pic:cNvPicPr>
+                      <a:picLocks noChangeAspect="1" noChangeArrowheads="1"/>
+                    </pic:cNvPicPr>
+                  </pic:nvPicPr>
+                  <pic:blipFill rotWithShape="1">
+                    <a:blip r:embed="rId5" cstate="print">
+                      <a:extLst>
+                        <a:ext uri="{28A0092B-C50C-407E-A947-70E740481C1C}">
+                          <a14:useLocalDpi xmlns:a14="http://schemas.microsoft.com/office/drawing/2010/main" val="0"/>
+                        </a:ext>
+                      </a:extLst>
+                    </a:blip>
+                    <a:srcRect l="31585" t="23425" r="28558" b="21814"/>
+                    <a:stretch/>
+                  </pic:blipFill>
+                  <pic:spPr bwMode="auto">
+                    <a:xfrm>
+                      <a:off x="0" y="0"/>
+                      <a:ext cx="1199995" cy="1236251"/>
+                    </a:xfrm>
+                    <a:prstGeom prst="rect">
+                      <a:avLst/>
+                    </a:prstGeom>
+                    <a:noFill/>
+                    <a:ln>
+                      <a:noFill/>
+                    </a:ln>
+                    <a:extLst>
+                      <a:ext uri="{53640926-AAD7-44D8-BBD7-CCE9431645EC}">
+                        <a14:shadowObscured xmlns:a14="http://schemas.microsoft.com/office/drawing/2010/main"/>
+                      </a:ext>
+                    </a:extLst>
+                  </pic:spPr>
+                </pic:pic>
+              </a:graphicData>
+            </a:graphic>
+          </wp:inline>
+        </w:drawing>
+      </w:r>
+      <w:r>
+        <w:tab/>
+      </w:r>
+      <w:r>
+        <w:tab/>
+      </w:r>
+      <w:r>
+        <w:rPr>
+          <w:noProof/>
+        </w:rPr>
+        <w:drawing>
+          <wp:inline distT="0" distB="0" distL="0" distR="0" wp14:anchorId="15ADC8EB" wp14:editId="47019F82">
+            <wp:extent cx="1229096" cy="1228877"/>
+            <wp:effectExtent l="0" t="0" r="9525" b="0"/>
+            <wp:docPr id="2" name="Picture 2" descr="C:\Users\Ron\Desktop\LED Replacement Board\Picture\IMG_0980.JPG"/>
+            <wp:cNvGraphicFramePr>
+              <a:graphicFrameLocks xmlns:a="http://schemas.openxmlformats.org/drawingml/2006/main" noChangeAspect="1"/>
+            </wp:cNvGraphicFramePr>
+            <a:graphic xmlns:a="http://schemas.openxmlformats.org/drawingml/2006/main">
+              <a:graphicData uri="http://schemas.openxmlformats.org/drawingml/2006/picture">
+                <pic:pic xmlns:pic="http://schemas.openxmlformats.org/drawingml/2006/picture">
+                  <pic:nvPicPr>
+                    <pic:cNvPr id="0" name="Picture 2" descr="C:\Users\Ron\Desktop\LED Replacement Board\Picture\IMG_0980.JPG"/>
+                    <pic:cNvPicPr>
+                      <a:picLocks noChangeAspect="1" noChangeArrowheads="1"/>
+                    </pic:cNvPicPr>
+                  </pic:nvPicPr>
+                  <pic:blipFill rotWithShape="1">
+                    <a:blip r:embed="rId6" cstate="print">
+                      <a:extLst>
+                        <a:ext uri="{28A0092B-C50C-407E-A947-70E740481C1C}">
+                          <a14:useLocalDpi xmlns:a14="http://schemas.microsoft.com/office/drawing/2010/main" val="0"/>
+                        </a:ext>
+                      </a:extLst>
+                    </a:blip>
+                    <a:srcRect l="31933" t="30710" r="33828" b="23635"/>
+                    <a:stretch/>
+                  </pic:blipFill>
+                  <pic:spPr bwMode="auto">
+                    <a:xfrm>
+                      <a:off x="0" y="0"/>
+                      <a:ext cx="1237100" cy="1236880"/>
+                    </a:xfrm>
+                    <a:prstGeom prst="rect">
+                      <a:avLst/>
+                    </a:prstGeom>
+                    <a:noFill/>
+                    <a:ln>
+                      <a:noFill/>
+                    </a:ln>
+                    <a:extLst>
+                      <a:ext uri="{53640926-AAD7-44D8-BBD7-CCE9431645EC}">
+                        <a14:shadowObscured xmlns:a14="http://schemas.microsoft.com/office/drawing/2010/main"/>
+                      </a:ext>
+                    </a:extLst>
+                  </pic:spPr>
+                </pic:pic>
+              </a:graphicData>
+            </a:graphic>
+          </wp:inline>
+        </w:drawing>
+      </w:r>
+    </w:p>
+    <w:p>
+      <w:pPr>
+        <w:pStyle w:val="ListParagraph"/>
+      </w:pPr>
+    </w:p>
+    <w:p>
+      <w:pPr>
+        <w:pStyle w:val="ListParagraph"/>
         <w:numPr>
           <w:ilvl w:val="0"/>
           <w:numId w:val="5"/>
         </w:numPr>
       </w:pPr>
       <w:r>
-        <w:t>1x 17 ohm resistor</w:t>
+        <w:t>1x 16</w:t>
+      </w:r>
+      <w:r>
+        <w:t xml:space="preserve"> ohm resistor</w:t>
       </w:r>
     </w:p>
     <w:p>
@@ -230,18 +548,83 @@
     </w:p>
     <w:p>
       <w:r>
-        <w:t xml:space="preserve">The SMD LED is the core of the project and should be soldered before the resistor to allow for iron clearance.  The LED will come in a piece of cut strip.  Using a tweezers you should be able to remove the clear film from the strip to extract the LED.  If you have magnification now is the time to use it to look at the LED.  Note that it has four pins on its exterior and one pad in the middle of the part.  The middle pad is used for thermal conduction while the other four pins are the anode and the cathode.  The pins on each end are shorted together, so the current flows through the part along its long axis.  </w:t>
-      </w:r>
-    </w:p>
-    <w:p>
-      <w:r>
+        <w:t>The SMD LED is the core of the project and should be soldered before the resistor to allow for iron clearance.  The LED will</w:t>
+      </w:r>
+      <w:r>
+        <w:t xml:space="preserve"> come in a piece of cut strip.</w:t>
+      </w:r>
+      <w:r>
+        <w:t xml:space="preserve">  If you have magnification now is the time to use it to look at the LED.  Note that it has four pins on its exterior and one pad in the middle of the part.  The middle pad is used for thermal conduction while the other four pins are the anode and the cathode.  The pins on each end are shorted together, so the current flows through the part along its long axis.  </w:t>
+      </w:r>
+    </w:p>
+    <w:p>
+      <w:r>
+        <w:lastRenderedPageBreak/>
         <w:t>Start the assembly process by tinning (placing a thin layer of solder over the co</w:t>
       </w:r>
       <w:r>
         <w:t>p</w:t>
       </w:r>
       <w:r>
-        <w:t xml:space="preserve">per) the middle of the large thermal copper pad on the board.   </w:t>
+        <w:t xml:space="preserve">per) the middle of the large thermal copper pad on the board. </w:t>
+      </w:r>
+    </w:p>
+    <w:p>
+      <w:r>
+        <w:t xml:space="preserve">  </w:t>
+      </w:r>
+      <w:r>
+        <w:rPr>
+          <w:noProof/>
+        </w:rPr>
+        <w:drawing>
+          <wp:inline distT="0" distB="0" distL="0" distR="0">
+            <wp:extent cx="3478579" cy="2608863"/>
+            <wp:effectExtent l="0" t="0" r="7620" b="1270"/>
+            <wp:docPr id="4" name="Picture 4" descr="C:\Users\Ron\Desktop\LED Replacement Board\Picture\IMG_0982.JPG"/>
+            <wp:cNvGraphicFramePr>
+              <a:graphicFrameLocks xmlns:a="http://schemas.openxmlformats.org/drawingml/2006/main" noChangeAspect="1"/>
+            </wp:cNvGraphicFramePr>
+            <a:graphic xmlns:a="http://schemas.openxmlformats.org/drawingml/2006/main">
+              <a:graphicData uri="http://schemas.openxmlformats.org/drawingml/2006/picture">
+                <pic:pic xmlns:pic="http://schemas.openxmlformats.org/drawingml/2006/picture">
+                  <pic:nvPicPr>
+                    <pic:cNvPr id="0" name="Picture 3" descr="C:\Users\Ron\Desktop\LED Replacement Board\Picture\IMG_0982.JPG"/>
+                    <pic:cNvPicPr>
+                      <a:picLocks noChangeAspect="1" noChangeArrowheads="1"/>
+                    </pic:cNvPicPr>
+                  </pic:nvPicPr>
+                  <pic:blipFill>
+                    <a:blip r:embed="rId7" cstate="print">
+                      <a:extLst>
+                        <a:ext uri="{28A0092B-C50C-407E-A947-70E740481C1C}">
+                          <a14:useLocalDpi xmlns:a14="http://schemas.microsoft.com/office/drawing/2010/main" val="0"/>
+                        </a:ext>
+                      </a:extLst>
+                    </a:blip>
+                    <a:srcRect/>
+                    <a:stretch>
+                      <a:fillRect/>
+                    </a:stretch>
+                  </pic:blipFill>
+                  <pic:spPr bwMode="auto">
+                    <a:xfrm>
+                      <a:off x="0" y="0"/>
+                      <a:ext cx="3481435" cy="2611005"/>
+                    </a:xfrm>
+                    <a:prstGeom prst="rect">
+                      <a:avLst/>
+                    </a:prstGeom>
+                    <a:noFill/>
+                    <a:ln>
+                      <a:noFill/>
+                    </a:ln>
+                  </pic:spPr>
+                </pic:pic>
+              </a:graphicData>
+            </a:graphic>
+          </wp:inline>
+        </w:drawing>
       </w:r>
     </w:p>
     <w:p>
@@ -255,15 +638,597 @@
         <w:t xml:space="preserve">Note:  </w:t>
       </w:r>
       <w:r>
-        <w:t>The LED must be put in the right direction!  One corner of the LED package is clipped.  This side corresponds to the dot on the PCB silkscreen and is the – size of the LED.  You can also check this with the diode function of a good DMM.</w:t>
+        <w:t>The LED must be put in the right direction!  One corner</w:t>
+      </w:r>
+      <w:r>
+        <w:t xml:space="preserve"> of the LED package is clipped.</w:t>
+      </w:r>
+      <w:r>
+        <w:t xml:space="preserve"> </w:t>
+      </w:r>
+      <w:r>
+        <w:t xml:space="preserve">(See the following picture) </w:t>
+      </w:r>
+      <w:r>
+        <w:t xml:space="preserve">This side corresponds to the dot on the PCB silkscreen and is the </w:t>
+      </w:r>
+      <w:r>
+        <w:t>(</w:t>
+      </w:r>
+      <w:r>
+        <w:t>–</w:t>
+      </w:r>
+      <w:r>
+        <w:t>)</w:t>
+      </w:r>
+      <w:r>
+        <w:t xml:space="preserve"> size of the LED.  You can also check this with the diode function of a good DMM.</w:t>
+      </w:r>
+    </w:p>
+    <w:p>
+      <w:r>
+        <w:rPr>
+          <w:noProof/>
+        </w:rPr>
+        <mc:AlternateContent>
+          <mc:Choice Requires="wps">
+            <w:drawing>
+              <wp:anchor distT="45720" distB="45720" distL="114300" distR="114300" simplePos="0" relativeHeight="251668480" behindDoc="0" locked="0" layoutInCell="1" allowOverlap="1" wp14:anchorId="22151459" wp14:editId="1DBA64D0">
+                <wp:simplePos x="0" y="0"/>
+                <wp:positionH relativeFrom="margin">
+                  <wp:posOffset>463138</wp:posOffset>
+                </wp:positionH>
+                <wp:positionV relativeFrom="paragraph">
+                  <wp:posOffset>818820</wp:posOffset>
+                </wp:positionV>
+                <wp:extent cx="961902" cy="397824"/>
+                <wp:effectExtent l="0" t="0" r="0" b="2540"/>
+                <wp:wrapNone/>
+                <wp:docPr id="9" name="Text Box 2"/>
+                <wp:cNvGraphicFramePr>
+                  <a:graphicFrameLocks xmlns:a="http://schemas.openxmlformats.org/drawingml/2006/main"/>
+                </wp:cNvGraphicFramePr>
+                <a:graphic xmlns:a="http://schemas.openxmlformats.org/drawingml/2006/main">
+                  <a:graphicData uri="http://schemas.microsoft.com/office/word/2010/wordprocessingShape">
+                    <wps:wsp>
+                      <wps:cNvSpPr txBox="1">
+                        <a:spLocks noChangeArrowheads="1"/>
+                      </wps:cNvSpPr>
+                      <wps:spPr bwMode="auto">
+                        <a:xfrm>
+                          <a:off x="0" y="0"/>
+                          <a:ext cx="961902" cy="397824"/>
+                        </a:xfrm>
+                        <a:prstGeom prst="rect">
+                          <a:avLst/>
+                        </a:prstGeom>
+                        <a:noFill/>
+                        <a:ln w="9525">
+                          <a:noFill/>
+                          <a:miter lim="800000"/>
+                          <a:headEnd/>
+                          <a:tailEnd/>
+                        </a:ln>
+                      </wps:spPr>
+                      <wps:txbx>
+                        <w:txbxContent>
+                          <w:p>
+                            <w:pPr>
+                              <w:rPr>
+                                <w:sz w:val="36"/>
+                              </w:rPr>
+                            </w:pPr>
+                            <w:r>
+                              <w:rPr>
+                                <w:sz w:val="36"/>
+                              </w:rPr>
+                              <w:t>+</w:t>
+                            </w:r>
+                          </w:p>
+                        </w:txbxContent>
+                      </wps:txbx>
+                      <wps:bodyPr rot="0" vert="horz" wrap="square" lIns="91440" tIns="45720" rIns="91440" bIns="45720" anchor="t" anchorCtr="0">
+                        <a:noAutofit/>
+                      </wps:bodyPr>
+                    </wps:wsp>
+                  </a:graphicData>
+                </a:graphic>
+                <wp14:sizeRelH relativeFrom="margin">
+                  <wp14:pctWidth>0</wp14:pctWidth>
+                </wp14:sizeRelH>
+                <wp14:sizeRelV relativeFrom="margin">
+                  <wp14:pctHeight>0</wp14:pctHeight>
+                </wp14:sizeRelV>
+              </wp:anchor>
+            </w:drawing>
+          </mc:Choice>
+          <mc:Fallback>
+            <w:pict>
+              <v:shape w14:anchorId="22151459" id="_x0000_s1028" type="#_x0000_t202" style="position:absolute;margin-left:36.45pt;margin-top:64.45pt;width:75.75pt;height:31.3pt;z-index:251668480;visibility:visible;mso-wrap-style:square;mso-width-percent:0;mso-height-percent:0;mso-wrap-distance-left:9pt;mso-wrap-distance-top:3.6pt;mso-wrap-distance-right:9pt;mso-wrap-distance-bottom:3.6pt;mso-position-horizontal:absolute;mso-position-horizontal-relative:margin;mso-position-vertical:absolute;mso-position-vertical-relative:text;mso-width-percent:0;mso-height-percent:0;mso-width-relative:margin;mso-height-relative:margin;v-text-anchor:top" o:gfxdata="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" filled="f" stroked="f">
+                <v:textbox>
+                  <w:txbxContent>
+                    <w:p>
+                      <w:pPr>
+                        <w:rPr>
+                          <w:sz w:val="36"/>
+                        </w:rPr>
+                      </w:pPr>
+                      <w:r>
+                        <w:rPr>
+                          <w:sz w:val="36"/>
+                        </w:rPr>
+                        <w:t>+</w:t>
+                      </w:r>
+                    </w:p>
+                  </w:txbxContent>
+                </v:textbox>
+                <w10:wrap anchorx="margin"/>
+              </v:shape>
+            </w:pict>
+          </mc:Fallback>
+        </mc:AlternateContent>
+      </w:r>
+      <w:r>
+        <w:rPr>
+          <w:noProof/>
+        </w:rPr>
+        <mc:AlternateContent>
+          <mc:Choice Requires="wps">
+            <w:drawing>
+              <wp:anchor distT="45720" distB="45720" distL="114300" distR="114300" simplePos="0" relativeHeight="251666432" behindDoc="0" locked="0" layoutInCell="1" allowOverlap="1" wp14:anchorId="1E15CC85" wp14:editId="4553D937">
+                <wp:simplePos x="0" y="0"/>
+                <wp:positionH relativeFrom="margin">
+                  <wp:posOffset>2320009</wp:posOffset>
+                </wp:positionH>
+                <wp:positionV relativeFrom="paragraph">
+                  <wp:posOffset>971137</wp:posOffset>
+                </wp:positionV>
+                <wp:extent cx="961902" cy="266700"/>
+                <wp:effectExtent l="0" t="0" r="0" b="0"/>
+                <wp:wrapNone/>
+                <wp:docPr id="8" name="Text Box 2"/>
+                <wp:cNvGraphicFramePr>
+                  <a:graphicFrameLocks xmlns:a="http://schemas.openxmlformats.org/drawingml/2006/main"/>
+                </wp:cNvGraphicFramePr>
+                <a:graphic xmlns:a="http://schemas.openxmlformats.org/drawingml/2006/main">
+                  <a:graphicData uri="http://schemas.microsoft.com/office/word/2010/wordprocessingShape">
+                    <wps:wsp>
+                      <wps:cNvSpPr txBox="1">
+                        <a:spLocks noChangeArrowheads="1"/>
+                      </wps:cNvSpPr>
+                      <wps:spPr bwMode="auto">
+                        <a:xfrm>
+                          <a:off x="0" y="0"/>
+                          <a:ext cx="961902" cy="266700"/>
+                        </a:xfrm>
+                        <a:prstGeom prst="rect">
+                          <a:avLst/>
+                        </a:prstGeom>
+                        <a:noFill/>
+                        <a:ln w="9525">
+                          <a:noFill/>
+                          <a:miter lim="800000"/>
+                          <a:headEnd/>
+                          <a:tailEnd/>
+                        </a:ln>
+                      </wps:spPr>
+                      <wps:txbx>
+                        <w:txbxContent>
+                          <w:p>
+                            <w:pPr>
+                              <w:rPr>
+                                <w:sz w:val="36"/>
+                              </w:rPr>
+                            </w:pPr>
+                            <w:r>
+                              <w:rPr>
+                                <w:sz w:val="36"/>
+                              </w:rPr>
+                              <w:t>-</w:t>
+                            </w:r>
+                          </w:p>
+                        </w:txbxContent>
+                      </wps:txbx>
+                      <wps:bodyPr rot="0" vert="horz" wrap="square" lIns="91440" tIns="45720" rIns="91440" bIns="45720" anchor="t" anchorCtr="0">
+                        <a:noAutofit/>
+                      </wps:bodyPr>
+                    </wps:wsp>
+                  </a:graphicData>
+                </a:graphic>
+                <wp14:sizeRelH relativeFrom="margin">
+                  <wp14:pctWidth>0</wp14:pctWidth>
+                </wp14:sizeRelH>
+                <wp14:sizeRelV relativeFrom="margin">
+                  <wp14:pctHeight>0</wp14:pctHeight>
+                </wp14:sizeRelV>
+              </wp:anchor>
+            </w:drawing>
+          </mc:Choice>
+          <mc:Fallback>
+            <w:pict>
+              <v:shape w14:anchorId="1E15CC85" id="_x0000_s1029" type="#_x0000_t202" style="position:absolute;margin-left:182.7pt;margin-top:76.45pt;width:75.75pt;height:21pt;z-index:251666432;visibility:visible;mso-wrap-style:square;mso-width-percent:0;mso-height-percent:0;mso-wrap-distance-left:9pt;mso-wrap-distance-top:3.6pt;mso-wrap-distance-right:9pt;mso-wrap-distance-bottom:3.6pt;mso-position-horizontal:absolute;mso-position-horizontal-relative:margin;mso-position-vertical:absolute;mso-position-vertical-relative:text;mso-width-percent:0;mso-height-percent:0;mso-width-relative:margin;mso-height-relative:margin;v-text-anchor:top" o:gfxdata="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" filled="f" stroked="f">
+                <v:textbox>
+                  <w:txbxContent>
+                    <w:p>
+                      <w:pPr>
+                        <w:rPr>
+                          <w:sz w:val="36"/>
+                        </w:rPr>
+                      </w:pPr>
+                      <w:r>
+                        <w:rPr>
+                          <w:sz w:val="36"/>
+                        </w:rPr>
+                        <w:t>-</w:t>
+                      </w:r>
+                    </w:p>
+                  </w:txbxContent>
+                </v:textbox>
+                <w10:wrap anchorx="margin"/>
+              </v:shape>
+            </w:pict>
+          </mc:Fallback>
+        </mc:AlternateContent>
+      </w:r>
+      <w:r>
+        <w:rPr>
+          <w:noProof/>
+        </w:rPr>
+        <mc:AlternateContent>
+          <mc:Choice Requires="wps">
+            <w:drawing>
+              <wp:anchor distT="45720" distB="45720" distL="114300" distR="114300" simplePos="0" relativeHeight="251664384" behindDoc="0" locked="0" layoutInCell="1" allowOverlap="1" wp14:anchorId="1B0D75C4" wp14:editId="6E6BAF06">
+                <wp:simplePos x="0" y="0"/>
+                <wp:positionH relativeFrom="margin">
+                  <wp:posOffset>3164205</wp:posOffset>
+                </wp:positionH>
+                <wp:positionV relativeFrom="paragraph">
+                  <wp:posOffset>33110</wp:posOffset>
+                </wp:positionV>
+                <wp:extent cx="961902" cy="266700"/>
+                <wp:effectExtent l="0" t="0" r="0" b="0"/>
+                <wp:wrapNone/>
+                <wp:docPr id="7" name="Text Box 2"/>
+                <wp:cNvGraphicFramePr>
+                  <a:graphicFrameLocks xmlns:a="http://schemas.openxmlformats.org/drawingml/2006/main"/>
+                </wp:cNvGraphicFramePr>
+                <a:graphic xmlns:a="http://schemas.openxmlformats.org/drawingml/2006/main">
+                  <a:graphicData uri="http://schemas.microsoft.com/office/word/2010/wordprocessingShape">
+                    <wps:wsp>
+                      <wps:cNvSpPr txBox="1">
+                        <a:spLocks noChangeArrowheads="1"/>
+                      </wps:cNvSpPr>
+                      <wps:spPr bwMode="auto">
+                        <a:xfrm>
+                          <a:off x="0" y="0"/>
+                          <a:ext cx="961902" cy="266700"/>
+                        </a:xfrm>
+                        <a:prstGeom prst="rect">
+                          <a:avLst/>
+                        </a:prstGeom>
+                        <a:noFill/>
+                        <a:ln w="9525">
+                          <a:noFill/>
+                          <a:miter lim="800000"/>
+                          <a:headEnd/>
+                          <a:tailEnd/>
+                        </a:ln>
+                      </wps:spPr>
+                      <wps:txbx>
+                        <w:txbxContent>
+                          <w:p>
+                            <w:pPr>
+                              <w:rPr>
+                                <w:sz w:val="36"/>
+                              </w:rPr>
+                            </w:pPr>
+                            <w:r>
+                              <w:rPr>
+                                <w:sz w:val="36"/>
+                              </w:rPr>
+                              <w:t>-</w:t>
+                            </w:r>
+                          </w:p>
+                        </w:txbxContent>
+                      </wps:txbx>
+                      <wps:bodyPr rot="0" vert="horz" wrap="square" lIns="91440" tIns="45720" rIns="91440" bIns="45720" anchor="t" anchorCtr="0">
+                        <a:noAutofit/>
+                      </wps:bodyPr>
+                    </wps:wsp>
+                  </a:graphicData>
+                </a:graphic>
+                <wp14:sizeRelH relativeFrom="margin">
+                  <wp14:pctWidth>0</wp14:pctWidth>
+                </wp14:sizeRelH>
+                <wp14:sizeRelV relativeFrom="margin">
+                  <wp14:pctHeight>0</wp14:pctHeight>
+                </wp14:sizeRelV>
+              </wp:anchor>
+            </w:drawing>
+          </mc:Choice>
+          <mc:Fallback>
+            <w:pict>
+              <v:shape w14:anchorId="1B0D75C4" id="_x0000_s1030" type="#_x0000_t202" style="position:absolute;margin-left:249.15pt;margin-top:2.6pt;width:75.75pt;height:21pt;z-index:251664384;visibility:visible;mso-wrap-style:square;mso-width-percent:0;mso-height-percent:0;mso-wrap-distance-left:9pt;mso-wrap-distance-top:3.6pt;mso-wrap-distance-right:9pt;mso-wrap-distance-bottom:3.6pt;mso-position-horizontal:absolute;mso-position-horizontal-relative:margin;mso-position-vertical:absolute;mso-position-vertical-relative:text;mso-width-percent:0;mso-height-percent:0;mso-width-relative:margin;mso-height-relative:margin;v-text-anchor:top" o:gfxdata="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" filled="f" stroked="f">
+                <v:textbox>
+                  <w:txbxContent>
+                    <w:p>
+                      <w:pPr>
+                        <w:rPr>
+                          <w:sz w:val="36"/>
+                        </w:rPr>
+                      </w:pPr>
+                      <w:r>
+                        <w:rPr>
+                          <w:sz w:val="36"/>
+                        </w:rPr>
+                        <w:t>-</w:t>
+                      </w:r>
+                    </w:p>
+                  </w:txbxContent>
+                </v:textbox>
+                <w10:wrap anchorx="margin"/>
+              </v:shape>
+            </w:pict>
+          </mc:Fallback>
+        </mc:AlternateContent>
+      </w:r>
+      <w:r>
+        <w:rPr>
+          <w:noProof/>
+        </w:rPr>
+        <mc:AlternateContent>
+          <mc:Choice Requires="wps">
+            <w:drawing>
+              <wp:anchor distT="0" distB="0" distL="114300" distR="114300" simplePos="0" relativeHeight="251662336" behindDoc="0" locked="0" layoutInCell="1" allowOverlap="1" wp14:anchorId="3F4A6516" wp14:editId="2414DD21">
+                <wp:simplePos x="0" y="0"/>
+                <wp:positionH relativeFrom="column">
+                  <wp:posOffset>2737262</wp:posOffset>
+                </wp:positionH>
+                <wp:positionV relativeFrom="paragraph">
+                  <wp:posOffset>254742</wp:posOffset>
+                </wp:positionV>
+                <wp:extent cx="421574" cy="243444"/>
+                <wp:effectExtent l="38100" t="19050" r="36195" b="61595"/>
+                <wp:wrapNone/>
+                <wp:docPr id="6" name="Straight Arrow Connector 6"/>
+                <wp:cNvGraphicFramePr/>
+                <a:graphic xmlns:a="http://schemas.openxmlformats.org/drawingml/2006/main">
+                  <a:graphicData uri="http://schemas.microsoft.com/office/word/2010/wordprocessingShape">
+                    <wps:wsp>
+                      <wps:cNvCnPr/>
+                      <wps:spPr>
+                        <a:xfrm flipH="1">
+                          <a:off x="0" y="0"/>
+                          <a:ext cx="421574" cy="243444"/>
+                        </a:xfrm>
+                        <a:prstGeom prst="straightConnector1">
+                          <a:avLst/>
+                        </a:prstGeom>
+                        <a:ln w="57150">
+                          <a:solidFill>
+                            <a:srgbClr val="00B050"/>
+                          </a:solidFill>
+                          <a:tailEnd type="triangle"/>
+                        </a:ln>
+                      </wps:spPr>
+                      <wps:style>
+                        <a:lnRef idx="1">
+                          <a:schemeClr val="accent1"/>
+                        </a:lnRef>
+                        <a:fillRef idx="0">
+                          <a:schemeClr val="accent1"/>
+                        </a:fillRef>
+                        <a:effectRef idx="0">
+                          <a:schemeClr val="accent1"/>
+                        </a:effectRef>
+                        <a:fontRef idx="minor">
+                          <a:schemeClr val="tx1"/>
+                        </a:fontRef>
+                      </wps:style>
+                      <wps:bodyPr/>
+                    </wps:wsp>
+                  </a:graphicData>
+                </a:graphic>
+              </wp:anchor>
+            </w:drawing>
+          </mc:Choice>
+          <mc:Fallback>
+            <w:pict>
+              <v:shapetype w14:anchorId="4D4D6E3B" id="_x0000_t32" coordsize="21600,21600" o:spt="32" o:oned="t" path="m,l21600,21600e" filled="f">
+                <v:path arrowok="t" fillok="f" o:connecttype="none"/>
+                <o:lock v:ext="edit" shapetype="t"/>
+              </v:shapetype>
+              <v:shape id="Straight Arrow Connector 6" o:spid="_x0000_s1026" type="#_x0000_t32" style="position:absolute;margin-left:215.55pt;margin-top:20.05pt;width:33.2pt;height:19.15pt;flip:x;z-index:251662336;visibility:visible;mso-wrap-style:square;mso-wrap-distance-left:9pt;mso-wrap-distance-top:0;mso-wrap-distance-right:9pt;mso-wrap-distance-bottom:0;mso-position-horizontal:absolute;mso-position-horizontal-relative:text;mso-position-vertical:absolute;mso-position-vertical-relative:text" o:gfxdata="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" strokecolor="#00b050" strokeweight="4.5pt">
+                <v:stroke endarrow="block" joinstyle="miter"/>
+              </v:shape>
+            </w:pict>
+          </mc:Fallback>
+        </mc:AlternateContent>
+      </w:r>
+      <w:r>
+        <w:rPr>
+          <w:noProof/>
+        </w:rPr>
+        <w:drawing>
+          <wp:inline distT="0" distB="0" distL="0" distR="0" wp14:anchorId="4F73F030" wp14:editId="2DD239EE">
+            <wp:extent cx="2948638" cy="1894114"/>
+            <wp:effectExtent l="0" t="0" r="4445" b="0"/>
+            <wp:docPr id="5" name="Picture 5" descr="C:\Users\Ron\Desktop\LED Replacement Board\Picture\IMG_0984.JPG"/>
+            <wp:cNvGraphicFramePr>
+              <a:graphicFrameLocks xmlns:a="http://schemas.openxmlformats.org/drawingml/2006/main" noChangeAspect="1"/>
+            </wp:cNvGraphicFramePr>
+            <a:graphic xmlns:a="http://schemas.openxmlformats.org/drawingml/2006/main">
+              <a:graphicData uri="http://schemas.openxmlformats.org/drawingml/2006/picture">
+                <pic:pic xmlns:pic="http://schemas.openxmlformats.org/drawingml/2006/picture">
+                  <pic:nvPicPr>
+                    <pic:cNvPr id="0" name="Picture 4" descr="C:\Users\Ron\Desktop\LED Replacement Board\Picture\IMG_0984.JPG"/>
+                    <pic:cNvPicPr>
+                      <a:picLocks noChangeAspect="1" noChangeArrowheads="1"/>
+                    </pic:cNvPicPr>
+                  </pic:nvPicPr>
+                  <pic:blipFill rotWithShape="1">
+                    <a:blip r:embed="rId8" cstate="print">
+                      <a:extLst>
+                        <a:ext uri="{28A0092B-C50C-407E-A947-70E740481C1C}">
+                          <a14:useLocalDpi xmlns:a14="http://schemas.microsoft.com/office/drawing/2010/main" val="0"/>
+                        </a:ext>
+                      </a:extLst>
+                    </a:blip>
+                    <a:srcRect l="13249" t="47411" r="27857" b="2135"/>
+                    <a:stretch/>
+                  </pic:blipFill>
+                  <pic:spPr bwMode="auto">
+                    <a:xfrm>
+                      <a:off x="0" y="0"/>
+                      <a:ext cx="2955712" cy="1898658"/>
+                    </a:xfrm>
+                    <a:prstGeom prst="rect">
+                      <a:avLst/>
+                    </a:prstGeom>
+                    <a:noFill/>
+                    <a:ln>
+                      <a:noFill/>
+                    </a:ln>
+                    <a:extLst>
+                      <a:ext uri="{53640926-AAD7-44D8-BBD7-CCE9431645EC}">
+                        <a14:shadowObscured xmlns:a14="http://schemas.microsoft.com/office/drawing/2010/main"/>
+                      </a:ext>
+                    </a:extLst>
+                  </pic:spPr>
+                </pic:pic>
+              </a:graphicData>
+            </a:graphic>
+          </wp:inline>
+        </w:drawing>
+      </w:r>
+    </w:p>
+    <w:p>
+      <w:r>
+        <w:rPr>
+          <w:noProof/>
+        </w:rPr>
+        <w:drawing>
+          <wp:inline distT="0" distB="0" distL="0" distR="0" wp14:anchorId="228E8F27" wp14:editId="52169E43">
+            <wp:extent cx="2600696" cy="1987845"/>
+            <wp:effectExtent l="0" t="0" r="0" b="0"/>
+            <wp:docPr id="10" name="Picture 10" descr="C:\Users\Ron\Desktop\LED Replacement Board\Picture\IMG_0987.JPG"/>
+            <wp:cNvGraphicFramePr>
+              <a:graphicFrameLocks xmlns:a="http://schemas.openxmlformats.org/drawingml/2006/main" noChangeAspect="1"/>
+            </wp:cNvGraphicFramePr>
+            <a:graphic xmlns:a="http://schemas.openxmlformats.org/drawingml/2006/main">
+              <a:graphicData uri="http://schemas.openxmlformats.org/drawingml/2006/picture">
+                <pic:pic xmlns:pic="http://schemas.openxmlformats.org/drawingml/2006/picture">
+                  <pic:nvPicPr>
+                    <pic:cNvPr id="0" name="Picture 5" descr="C:\Users\Ron\Desktop\LED Replacement Board\Picture\IMG_0987.JPG"/>
+                    <pic:cNvPicPr>
+                      <a:picLocks noChangeAspect="1" noChangeArrowheads="1"/>
+                    </pic:cNvPicPr>
+                  </pic:nvPicPr>
+                  <pic:blipFill rotWithShape="1">
+                    <a:blip r:embed="rId9" cstate="print">
+                      <a:extLst>
+                        <a:ext uri="{28A0092B-C50C-407E-A947-70E740481C1C}">
+                          <a14:useLocalDpi xmlns:a14="http://schemas.microsoft.com/office/drawing/2010/main" val="0"/>
+                        </a:ext>
+                      </a:extLst>
+                    </a:blip>
+                    <a:srcRect l="16202" t="26017" r="29067" b="18190"/>
+                    <a:stretch/>
+                  </pic:blipFill>
+                  <pic:spPr bwMode="auto">
+                    <a:xfrm>
+                      <a:off x="0" y="0"/>
+                      <a:ext cx="2608658" cy="1993931"/>
+                    </a:xfrm>
+                    <a:prstGeom prst="rect">
+                      <a:avLst/>
+                    </a:prstGeom>
+                    <a:noFill/>
+                    <a:ln>
+                      <a:noFill/>
+                    </a:ln>
+                    <a:extLst>
+                      <a:ext uri="{53640926-AAD7-44D8-BBD7-CCE9431645EC}">
+                        <a14:shadowObscured xmlns:a14="http://schemas.microsoft.com/office/drawing/2010/main"/>
+                      </a:ext>
+                    </a:extLst>
+                  </pic:spPr>
+                </pic:pic>
+              </a:graphicData>
+            </a:graphic>
+          </wp:inline>
+        </w:drawing>
       </w:r>
     </w:p>
     <w:p>
       <w:r>
         <w:lastRenderedPageBreak/>
-        <w:t>With the LED affixed to the board solder the other 4 leads to their pads.  It is important to do this last so that a good thermal contact is made to the bottom of the LED</w:t>
-      </w:r>
-    </w:p>
+        <w:t>With the LED affixed to the board</w:t>
+      </w:r>
+      <w:r>
+        <w:t>,</w:t>
+      </w:r>
+      <w:r>
+        <w:t xml:space="preserve"> solder the other 4 leads to their pads.  It is important to do this last so that a good thermal contact is made to the bottom of the LED</w:t>
+      </w:r>
+      <w:r>
+        <w:rPr>
+          <w:noProof/>
+        </w:rPr>
+        <w:drawing>
+          <wp:inline distT="0" distB="0" distL="0" distR="0" wp14:anchorId="108655DA" wp14:editId="0C9837A8">
+            <wp:extent cx="3384468" cy="2481943"/>
+            <wp:effectExtent l="0" t="0" r="6985" b="0"/>
+            <wp:docPr id="12" name="Picture 12" descr="C:\Users\Ron\Desktop\LED Replacement Board\Picture\IMG_0991.JPG"/>
+            <wp:cNvGraphicFramePr>
+              <a:graphicFrameLocks xmlns:a="http://schemas.openxmlformats.org/drawingml/2006/main" noChangeAspect="1"/>
+            </wp:cNvGraphicFramePr>
+            <a:graphic xmlns:a="http://schemas.openxmlformats.org/drawingml/2006/main">
+              <a:graphicData uri="http://schemas.openxmlformats.org/drawingml/2006/picture">
+                <pic:pic xmlns:pic="http://schemas.openxmlformats.org/drawingml/2006/picture">
+                  <pic:nvPicPr>
+                    <pic:cNvPr id="0" name="Picture 7" descr="C:\Users\Ron\Desktop\LED Replacement Board\Picture\IMG_0991.JPG"/>
+                    <pic:cNvPicPr>
+                      <a:picLocks noChangeAspect="1" noChangeArrowheads="1"/>
+                    </pic:cNvPicPr>
+                  </pic:nvPicPr>
+                  <pic:blipFill rotWithShape="1">
+                    <a:blip r:embed="rId10" cstate="print">
+                      <a:extLst>
+                        <a:ext uri="{28A0092B-C50C-407E-A947-70E740481C1C}">
+                          <a14:useLocalDpi xmlns:a14="http://schemas.microsoft.com/office/drawing/2010/main" val="0"/>
+                        </a:ext>
+                      </a:extLst>
+                    </a:blip>
+                    <a:srcRect l="15015" t="34577" r="27923" b="9615"/>
+                    <a:stretch/>
+                  </pic:blipFill>
+                  <pic:spPr bwMode="auto">
+                    <a:xfrm>
+                      <a:off x="0" y="0"/>
+                      <a:ext cx="3384640" cy="2482069"/>
+                    </a:xfrm>
+                    <a:prstGeom prst="rect">
+                      <a:avLst/>
+                    </a:prstGeom>
+                    <a:noFill/>
+                    <a:ln>
+                      <a:noFill/>
+                    </a:ln>
+                    <a:extLst>
+                      <a:ext uri="{53640926-AAD7-44D8-BBD7-CCE9431645EC}">
+                        <a14:shadowObscured xmlns:a14="http://schemas.microsoft.com/office/drawing/2010/main"/>
+                      </a:ext>
+                    </a:extLst>
+                  </pic:spPr>
+                </pic:pic>
+              </a:graphicData>
+            </a:graphic>
+          </wp:inline>
+        </w:drawing>
+      </w:r>
+    </w:p>
+    <w:p/>
     <w:p>
       <w:pPr>
         <w:pStyle w:val="ListParagraph"/>
@@ -273,7 +1238,71 @@
         </w:numPr>
       </w:pPr>
       <w:r>
-        <w:t xml:space="preserve">Solder the resistor to the PCB.  </w:t>
+        <w:t xml:space="preserve">Solder the resistor to the PCB. </w:t>
+      </w:r>
+    </w:p>
+    <w:p>
+      <w:pPr>
+        <w:ind w:left="360"/>
+      </w:pPr>
+      <w:r>
+        <w:t xml:space="preserve"> </w:t>
+      </w:r>
+      <w:r>
+        <w:rPr>
+          <w:noProof/>
+        </w:rPr>
+        <w:drawing>
+          <wp:inline distT="0" distB="0" distL="0" distR="0" wp14:anchorId="21777792" wp14:editId="7F32EEAE">
+            <wp:extent cx="3277590" cy="2850078"/>
+            <wp:effectExtent l="0" t="0" r="0" b="7620"/>
+            <wp:docPr id="11" name="Picture 11" descr="C:\Users\Ron\Desktop\LED Replacement Board\Picture\IMG_0997.JPG"/>
+            <wp:cNvGraphicFramePr>
+              <a:graphicFrameLocks xmlns:a="http://schemas.openxmlformats.org/drawingml/2006/main" noChangeAspect="1"/>
+            </wp:cNvGraphicFramePr>
+            <a:graphic xmlns:a="http://schemas.openxmlformats.org/drawingml/2006/main">
+              <a:graphicData uri="http://schemas.openxmlformats.org/drawingml/2006/picture">
+                <pic:pic xmlns:pic="http://schemas.openxmlformats.org/drawingml/2006/picture">
+                  <pic:nvPicPr>
+                    <pic:cNvPr id="0" name="Picture 6" descr="C:\Users\Ron\Desktop\LED Replacement Board\Picture\IMG_0997.JPG"/>
+                    <pic:cNvPicPr>
+                      <a:picLocks noChangeAspect="1" noChangeArrowheads="1"/>
+                    </pic:cNvPicPr>
+                  </pic:nvPicPr>
+                  <pic:blipFill rotWithShape="1">
+                    <a:blip r:embed="rId11" cstate="print">
+                      <a:extLst>
+                        <a:ext uri="{28A0092B-C50C-407E-A947-70E740481C1C}">
+                          <a14:useLocalDpi xmlns:a14="http://schemas.microsoft.com/office/drawing/2010/main" val="0"/>
+                        </a:ext>
+                      </a:extLst>
+                    </a:blip>
+                    <a:srcRect l="27729" t="15754" r="17007" b="20156"/>
+                    <a:stretch/>
+                  </pic:blipFill>
+                  <pic:spPr bwMode="auto">
+                    <a:xfrm>
+                      <a:off x="0" y="0"/>
+                      <a:ext cx="3278013" cy="2850446"/>
+                    </a:xfrm>
+                    <a:prstGeom prst="rect">
+                      <a:avLst/>
+                    </a:prstGeom>
+                    <a:noFill/>
+                    <a:ln>
+                      <a:noFill/>
+                    </a:ln>
+                    <a:extLst>
+                      <a:ext uri="{53640926-AAD7-44D8-BBD7-CCE9431645EC}">
+                        <a14:shadowObscured xmlns:a14="http://schemas.microsoft.com/office/drawing/2010/main"/>
+                      </a:ext>
+                    </a:extLst>
+                  </pic:spPr>
+                </pic:pic>
+              </a:graphicData>
+            </a:graphic>
+          </wp:inline>
+        </w:drawing>
       </w:r>
     </w:p>
     <w:p>
@@ -288,8 +1317,76 @@
         <w:t xml:space="preserve">Solder the JST2 jack to the back side of the PCB.  </w:t>
       </w:r>
       <w:r>
-        <w:t>The two pins in the rear of the connector are for the power while the two pads on the front of the jack are for support.  The connector will see a fair amount of stress of connector insertion, so all of the pads should be soldered well.</w:t>
-      </w:r>
+        <w:t xml:space="preserve">The two pins in the rear of the connector are for the power while the two pads on the front of the jack are for support.  The connector will </w:t>
+      </w:r>
+      <w:r>
+        <w:lastRenderedPageBreak/>
+        <w:t>see a fair amount of stress of connector insertion, so all of the pads should be soldered well.</w:t>
+      </w:r>
+      <w:r>
+        <w:rPr>
+          <w:noProof/>
+        </w:rPr>
+        <w:t xml:space="preserve"> </w:t>
+      </w:r>
+      <w:bookmarkStart w:id="0" w:name="_GoBack"/>
+      <w:r>
+        <w:rPr>
+          <w:noProof/>
+        </w:rPr>
+        <w:drawing>
+          <wp:inline distT="0" distB="0" distL="0" distR="0" wp14:anchorId="3BFE8CEC" wp14:editId="2F710C15">
+            <wp:extent cx="3200400" cy="3253839"/>
+            <wp:effectExtent l="0" t="0" r="0" b="3810"/>
+            <wp:docPr id="13" name="Picture 13" descr="C:\Users\Ron\Desktop\LED Replacement Board\Picture\IMG_0998.JPG"/>
+            <wp:cNvGraphicFramePr>
+              <a:graphicFrameLocks xmlns:a="http://schemas.openxmlformats.org/drawingml/2006/main" noChangeAspect="1"/>
+            </wp:cNvGraphicFramePr>
+            <a:graphic xmlns:a="http://schemas.openxmlformats.org/drawingml/2006/main">
+              <a:graphicData uri="http://schemas.openxmlformats.org/drawingml/2006/picture">
+                <pic:pic xmlns:pic="http://schemas.openxmlformats.org/drawingml/2006/picture">
+                  <pic:nvPicPr>
+                    <pic:cNvPr id="0" name="Picture 8" descr="C:\Users\Ron\Desktop\LED Replacement Board\Picture\IMG_0998.JPG"/>
+                    <pic:cNvPicPr>
+                      <a:picLocks noChangeAspect="1" noChangeArrowheads="1"/>
+                    </pic:cNvPicPr>
+                  </pic:nvPicPr>
+                  <pic:blipFill rotWithShape="1">
+                    <a:blip r:embed="rId12" cstate="print">
+                      <a:extLst>
+                        <a:ext uri="{28A0092B-C50C-407E-A947-70E740481C1C}">
+                          <a14:useLocalDpi xmlns:a14="http://schemas.microsoft.com/office/drawing/2010/main" val="0"/>
+                        </a:ext>
+                      </a:extLst>
+                    </a:blip>
+                    <a:srcRect l="32334" t="10012" r="13705" b="16818"/>
+                    <a:stretch/>
+                  </pic:blipFill>
+                  <pic:spPr bwMode="auto">
+                    <a:xfrm>
+                      <a:off x="0" y="0"/>
+                      <a:ext cx="3200775" cy="3254220"/>
+                    </a:xfrm>
+                    <a:prstGeom prst="rect">
+                      <a:avLst/>
+                    </a:prstGeom>
+                    <a:noFill/>
+                    <a:ln>
+                      <a:noFill/>
+                    </a:ln>
+                    <a:extLst>
+                      <a:ext uri="{53640926-AAD7-44D8-BBD7-CCE9431645EC}">
+                        <a14:shadowObscured xmlns:a14="http://schemas.microsoft.com/office/drawing/2010/main"/>
+                      </a:ext>
+                    </a:extLst>
+                  </pic:spPr>
+                </pic:pic>
+              </a:graphicData>
+            </a:graphic>
+          </wp:inline>
+        </w:drawing>
+      </w:r>
+      <w:bookmarkEnd w:id="0"/>
     </w:p>
     <w:p>
       <w:pPr>
@@ -383,8 +1480,6 @@
       <w:r>
         <w:t>Presuming you haven’t lost it, replace the tiny screw and bask in the new, brighter light.</w:t>
       </w:r>
-      <w:bookmarkStart w:id="0" w:name="_GoBack"/>
-      <w:bookmarkEnd w:id="0"/>
     </w:p>
     <w:p/>
     <w:sectPr>

</xml_diff>